<commit_message>
- Changed POST -> PUT
</commit_message>
<xml_diff>
--- a/002 - DOCUMENT/API Documentation/Olives/Medical/api_endpoints_medical-experiment.docx
+++ b/002 - DOCUMENT/API Documentation/Olives/Medical/api_endpoints_medical-experiment.docx
@@ -2965,8 +2965,6 @@
           <w:highlight w:val="yellow"/>
         </w:rPr>
       </w:pPr>
-      <w:bookmarkStart w:id="0" w:name="_GoBack"/>
-      <w:bookmarkEnd w:id="0"/>
     </w:p>
     <w:p>
       <w:pPr>
@@ -6928,6 +6926,26 @@
         </w:tc>
       </w:tr>
     </w:tbl>
+    <w:p>
+      <w:pPr>
+        <w:rPr>
+          <w:rFonts w:ascii="Times New Roman" w:hAnsi="Times New Roman" w:cs="Times New Roman"/>
+          <w:color w:val="000000" w:themeColor="text1"/>
+          <w:sz w:val="28"/>
+          <w:szCs w:val="28"/>
+        </w:rPr>
+      </w:pPr>
+    </w:p>
+    <w:p>
+      <w:pPr>
+        <w:rPr>
+          <w:rFonts w:ascii="Times New Roman" w:hAnsi="Times New Roman" w:cs="Times New Roman"/>
+          <w:color w:val="000000" w:themeColor="text1"/>
+          <w:sz w:val="28"/>
+          <w:szCs w:val="28"/>
+        </w:rPr>
+      </w:pPr>
+    </w:p>
     <w:p>
       <w:pPr>
         <w:rPr>
@@ -7051,6 +7069,7 @@
           <w:sz w:val="28"/>
           <w:szCs w:val="28"/>
         </w:rPr>
+        <w:lastRenderedPageBreak/>
         <w:t>Edit</w:t>
       </w:r>
     </w:p>
@@ -7186,9 +7205,10 @@
                 <w:sz w:val="20"/>
                 <w:szCs w:val="20"/>
               </w:rPr>
-              <w:lastRenderedPageBreak/>
-              <w:t>POST</w:t>
-            </w:r>
+              <w:t>PUT</w:t>
+            </w:r>
+            <w:bookmarkStart w:id="0" w:name="_GoBack"/>
+            <w:bookmarkEnd w:id="0"/>
           </w:p>
         </w:tc>
         <w:tc>
@@ -9631,7 +9651,17 @@
                 <w:sz w:val="20"/>
                 <w:szCs w:val="20"/>
               </w:rPr>
-              <w:t>Account is not allowed to access the function.</w:t>
+              <w:t xml:space="preserve">Account is not allowed to </w:t>
+            </w:r>
+            <w:r>
+              <w:rPr>
+                <w:rFonts w:ascii="Times New Roman" w:hAnsi="Times New Roman" w:cs="Times New Roman"/>
+                <w:color w:val="000000" w:themeColor="text1"/>
+                <w:sz w:val="20"/>
+                <w:szCs w:val="20"/>
+              </w:rPr>
+              <w:lastRenderedPageBreak/>
+              <w:t>access the function.</w:t>
             </w:r>
           </w:p>
         </w:tc>
@@ -9664,6 +9694,7 @@
                 <w:highlight w:val="white"/>
                 <w:lang w:val="vi-VN"/>
               </w:rPr>
+              <w:lastRenderedPageBreak/>
               <w:t>{</w:t>
             </w:r>
           </w:p>
@@ -9799,6 +9830,7 @@
                 <w:sz w:val="20"/>
                 <w:szCs w:val="20"/>
               </w:rPr>
+              <w:lastRenderedPageBreak/>
               <w:t>403</w:t>
             </w:r>
           </w:p>
@@ -9820,7 +9852,6 @@
                 <w:sz w:val="20"/>
                 <w:szCs w:val="20"/>
               </w:rPr>
-              <w:lastRenderedPageBreak/>
               <w:t>The requester doesn’t have any relationships with the owner of medical record.</w:t>
             </w:r>
           </w:p>
@@ -9854,7 +9885,6 @@
                 <w:highlight w:val="white"/>
                 <w:lang w:val="vi-VN"/>
               </w:rPr>
-              <w:lastRenderedPageBreak/>
               <w:t>{</w:t>
             </w:r>
           </w:p>
@@ -9957,7 +9987,6 @@
                 <w:highlight w:val="white"/>
                 <w:lang w:val="vi-VN"/>
               </w:rPr>
-              <w:lastRenderedPageBreak/>
               <w:t>}</w:t>
             </w:r>
           </w:p>
@@ -9991,7 +10020,6 @@
                 <w:sz w:val="20"/>
                 <w:szCs w:val="20"/>
               </w:rPr>
-              <w:lastRenderedPageBreak/>
               <w:t>403</w:t>
             </w:r>
           </w:p>
@@ -10870,6 +10898,7 @@
           <w:sz w:val="28"/>
           <w:szCs w:val="28"/>
         </w:rPr>
+        <w:lastRenderedPageBreak/>
         <w:t>Delete</w:t>
       </w:r>
     </w:p>
@@ -10942,7 +10971,6 @@
                 <w:sz w:val="20"/>
                 <w:szCs w:val="20"/>
               </w:rPr>
-              <w:lastRenderedPageBreak/>
               <w:t>Method</w:t>
             </w:r>
           </w:p>
@@ -13224,17 +13252,8 @@
                 <w:sz w:val="20"/>
                 <w:szCs w:val="20"/>
               </w:rPr>
-              <w:t xml:space="preserve">Owner of medical record </w:t>
-            </w:r>
-            <w:r>
-              <w:rPr>
-                <w:rFonts w:ascii="Times New Roman" w:hAnsi="Times New Roman" w:cs="Times New Roman"/>
-                <w:color w:val="000000" w:themeColor="text1"/>
-                <w:sz w:val="20"/>
-                <w:szCs w:val="20"/>
-              </w:rPr>
               <w:lastRenderedPageBreak/>
-              <w:t>is not found or not active.</w:t>
+              <w:t>Owner of medical record is not found or not active.</w:t>
             </w:r>
           </w:p>
         </w:tc>
@@ -13294,6 +13313,7 @@
                 <w:highlight w:val="white"/>
                 <w:lang w:val="vi-VN"/>
               </w:rPr>
+              <w:lastRenderedPageBreak/>
               <w:t xml:space="preserve">  </w:t>
             </w:r>
             <w:r>
@@ -13968,6 +13988,7 @@
           <w:szCs w:val="28"/>
           <w:highlight w:val="yellow"/>
         </w:rPr>
+        <w:lastRenderedPageBreak/>
         <w:t>Filter</w:t>
       </w:r>
     </w:p>
@@ -14040,7 +14061,6 @@
                 <w:sz w:val="20"/>
                 <w:szCs w:val="20"/>
               </w:rPr>
-              <w:lastRenderedPageBreak/>
               <w:t>Method</w:t>
             </w:r>
           </w:p>
@@ -16989,6 +17009,7 @@
                 <w:szCs w:val="19"/>
                 <w:lang w:val="vi-VN"/>
               </w:rPr>
+              <w:lastRenderedPageBreak/>
               <w:t xml:space="preserve">      </w:t>
             </w:r>
             <w:r>
@@ -17141,7 +17162,6 @@
                 <w:szCs w:val="19"/>
                 <w:lang w:val="vi-VN"/>
               </w:rPr>
-              <w:lastRenderedPageBreak/>
               <w:t xml:space="preserve">    }</w:t>
             </w:r>
           </w:p>

</xml_diff>

<commit_message>
- Changed dictionary<string, string> -> dictionary<string,double>
</commit_message>
<xml_diff>
--- a/002 - DOCUMENT/API Documentation/Olives/Medical/api_endpoints_medical-experiment.docx
+++ b/002 - DOCUMENT/API Documentation/Olives/Medical/api_endpoints_medical-experiment.docx
@@ -7207,8 +7207,6 @@
               </w:rPr>
               <w:t>PUT</w:t>
             </w:r>
-            <w:bookmarkStart w:id="0" w:name="_GoBack"/>
-            <w:bookmarkEnd w:id="0"/>
           </w:p>
         </w:tc>
         <w:tc>
@@ -8099,7 +8097,25 @@
                 <w:sz w:val="20"/>
                 <w:szCs w:val="20"/>
               </w:rPr>
-              <w:t>Dictionary&lt;string, string&gt;</w:t>
+              <w:t xml:space="preserve">Dictionary&lt;string, </w:t>
+            </w:r>
+            <w:r>
+              <w:rPr>
+                <w:rFonts w:ascii="Times New Roman" w:hAnsi="Times New Roman" w:cs="Times New Roman"/>
+                <w:color w:val="000000" w:themeColor="text1"/>
+                <w:sz w:val="20"/>
+                <w:szCs w:val="20"/>
+              </w:rPr>
+              <w:t>double</w:t>
+            </w:r>
+            <w:r>
+              <w:rPr>
+                <w:rFonts w:ascii="Times New Roman" w:hAnsi="Times New Roman" w:cs="Times New Roman"/>
+                <w:color w:val="000000" w:themeColor="text1"/>
+                <w:sz w:val="20"/>
+                <w:szCs w:val="20"/>
+              </w:rPr>
+              <w:t>&gt;</w:t>
             </w:r>
           </w:p>
         </w:tc>
@@ -8201,31 +8217,8 @@
               </w:rPr>
               <w:t>Max key length : 32</w:t>
             </w:r>
-          </w:p>
-          <w:p>
-            <w:pPr>
-              <w:pStyle w:val="ListParagraph"/>
-              <w:numPr>
-                <w:ilvl w:val="0"/>
-                <w:numId w:val="4"/>
-              </w:numPr>
-              <w:rPr>
-                <w:rFonts w:ascii="Times New Roman" w:hAnsi="Times New Roman" w:cs="Times New Roman"/>
-                <w:color w:val="000000" w:themeColor="text1"/>
-                <w:sz w:val="20"/>
-                <w:szCs w:val="20"/>
-              </w:rPr>
-            </w:pPr>
-            <w:r>
-              <w:rPr>
-                <w:rFonts w:ascii="Times New Roman" w:hAnsi="Times New Roman" w:cs="Times New Roman"/>
-                <w:b/>
-                <w:color w:val="000000" w:themeColor="text1"/>
-                <w:sz w:val="20"/>
-                <w:szCs w:val="20"/>
-              </w:rPr>
-              <w:t>Max value length : 32</w:t>
-            </w:r>
+            <w:bookmarkStart w:id="0" w:name="_GoBack"/>
+            <w:bookmarkEnd w:id="0"/>
           </w:p>
         </w:tc>
       </w:tr>

</xml_diff>

<commit_message>
- Removed mode in request of filter.
</commit_message>
<xml_diff>
--- a/002 - DOCUMENT/API Documentation/Olives/Medical/api_endpoints_medical-experiment.docx
+++ b/002 - DOCUMENT/API Documentation/Olives/Medical/api_endpoints_medical-experiment.docx
@@ -15,7 +15,6 @@
           <w:color w:val="000000" w:themeColor="text1"/>
           <w:sz w:val="40"/>
           <w:szCs w:val="40"/>
-          <w:highlight w:val="yellow"/>
         </w:rPr>
       </w:pPr>
       <w:r>
@@ -25,7 +24,6 @@
           <w:color w:val="000000" w:themeColor="text1"/>
           <w:sz w:val="40"/>
           <w:szCs w:val="40"/>
-          <w:highlight w:val="yellow"/>
         </w:rPr>
         <w:t>Experiment</w:t>
       </w:r>
@@ -36,7 +34,6 @@
           <w:color w:val="000000" w:themeColor="text1"/>
           <w:sz w:val="40"/>
           <w:szCs w:val="40"/>
-          <w:highlight w:val="yellow"/>
         </w:rPr>
         <w:t xml:space="preserve"> </w:t>
       </w:r>
@@ -47,7 +44,6 @@
           <w:color w:val="000000" w:themeColor="text1"/>
           <w:sz w:val="40"/>
           <w:szCs w:val="40"/>
-          <w:highlight w:val="yellow"/>
         </w:rPr>
         <w:t>API</w:t>
       </w:r>
@@ -6953,7 +6949,7 @@
         <w:tc>
           <w:tcPr>
             <w:tcW w:w="1560" w:type="dxa"/>
-            <w:shd w:val="clear" w:color="auto" w:fill="FFFF00"/>
+            <w:shd w:val="clear" w:color="auto" w:fill="auto"/>
             <w:vAlign w:val="center"/>
           </w:tcPr>
           <w:p>
@@ -7005,7 +7001,7 @@
         <w:tc>
           <w:tcPr>
             <w:tcW w:w="9355" w:type="dxa"/>
-            <w:shd w:val="clear" w:color="auto" w:fill="FFFF00"/>
+            <w:shd w:val="clear" w:color="auto" w:fill="auto"/>
             <w:vAlign w:val="center"/>
           </w:tcPr>
           <w:p>
@@ -15364,6 +15360,8 @@
                 <w:szCs w:val="20"/>
               </w:rPr>
             </w:pPr>
+            <w:bookmarkStart w:id="0" w:name="_GoBack"/>
+            <w:bookmarkEnd w:id="0"/>
             <w:r>
               <w:rPr>
                 <w:rFonts w:ascii="Times New Roman" w:hAnsi="Times New Roman" w:cs="Times New Roman"/>
@@ -15401,7 +15399,7 @@
                 <w:sz w:val="20"/>
                 <w:szCs w:val="20"/>
               </w:rPr>
-              <w:t>Mode</w:t>
+              <w:t>MinTime</w:t>
             </w:r>
           </w:p>
         </w:tc>
@@ -15430,7 +15428,7 @@
                 <w:sz w:val="20"/>
                 <w:szCs w:val="20"/>
               </w:rPr>
-              <w:t>int</w:t>
+              <w:t>double</w:t>
             </w:r>
           </w:p>
         </w:tc>
@@ -15455,7 +15453,7 @@
                 <w:sz w:val="20"/>
                 <w:szCs w:val="20"/>
               </w:rPr>
-              <w:t>Mode of filter</w:t>
+              <w:t>Time after when experiment note was about.</w:t>
             </w:r>
           </w:p>
           <w:p>
@@ -15480,16 +15478,7 @@
                 <w:sz w:val="20"/>
                 <w:szCs w:val="20"/>
               </w:rPr>
-              <w:t xml:space="preserve">0: </w:t>
-            </w:r>
-            <w:r>
-              <w:rPr>
-                <w:rFonts w:ascii="Times New Roman" w:hAnsi="Times New Roman" w:cs="Times New Roman"/>
-                <w:color w:val="000000" w:themeColor="text1"/>
-                <w:sz w:val="20"/>
-                <w:szCs w:val="20"/>
-              </w:rPr>
-              <w:t>Requester is the creator of experiment note.</w:t>
+              <w:t>Optional</w:t>
             </w:r>
           </w:p>
           <w:p>
@@ -15514,16 +15503,7 @@
                 <w:sz w:val="20"/>
                 <w:szCs w:val="20"/>
               </w:rPr>
-              <w:t>1:</w:t>
-            </w:r>
-            <w:r>
-              <w:rPr>
-                <w:rFonts w:ascii="Times New Roman" w:hAnsi="Times New Roman" w:cs="Times New Roman"/>
-                <w:color w:val="000000" w:themeColor="text1"/>
-                <w:sz w:val="20"/>
-                <w:szCs w:val="20"/>
-              </w:rPr>
-              <w:t xml:space="preserve"> Requester is the owner of experiment note.</w:t>
+              <w:t>Year &gt; 1916</w:t>
             </w:r>
           </w:p>
           <w:p>
@@ -15548,16 +15528,7 @@
                 <w:sz w:val="20"/>
                 <w:szCs w:val="20"/>
               </w:rPr>
-              <w:t>Null :</w:t>
-            </w:r>
-            <w:r>
-              <w:rPr>
-                <w:rFonts w:ascii="Times New Roman" w:hAnsi="Times New Roman" w:cs="Times New Roman"/>
-                <w:color w:val="000000" w:themeColor="text1"/>
-                <w:sz w:val="20"/>
-                <w:szCs w:val="20"/>
-              </w:rPr>
-              <w:t xml:space="preserve"> Requester is included in experiment note.</w:t>
+              <w:t>&lt;= MaxTime</w:t>
             </w:r>
           </w:p>
         </w:tc>
@@ -15618,7 +15589,7 @@
                 <w:sz w:val="20"/>
                 <w:szCs w:val="20"/>
               </w:rPr>
-              <w:t>MinTime</w:t>
+              <w:t>MaxTime</w:t>
             </w:r>
           </w:p>
         </w:tc>
@@ -15672,279 +15643,7 @@
                 <w:sz w:val="20"/>
                 <w:szCs w:val="20"/>
               </w:rPr>
-              <w:t xml:space="preserve">Time after </w:t>
-            </w:r>
-            <w:r>
-              <w:rPr>
-                <w:rFonts w:ascii="Times New Roman" w:hAnsi="Times New Roman" w:cs="Times New Roman"/>
-                <w:color w:val="000000" w:themeColor="text1"/>
-                <w:sz w:val="20"/>
-                <w:szCs w:val="20"/>
-              </w:rPr>
-              <w:t>when</w:t>
-            </w:r>
-            <w:r>
-              <w:rPr>
-                <w:rFonts w:ascii="Times New Roman" w:hAnsi="Times New Roman" w:cs="Times New Roman"/>
-                <w:color w:val="000000" w:themeColor="text1"/>
-                <w:sz w:val="20"/>
-                <w:szCs w:val="20"/>
-              </w:rPr>
-              <w:t xml:space="preserve"> experiment note was </w:t>
-            </w:r>
-            <w:r>
-              <w:rPr>
-                <w:rFonts w:ascii="Times New Roman" w:hAnsi="Times New Roman" w:cs="Times New Roman"/>
-                <w:color w:val="000000" w:themeColor="text1"/>
-                <w:sz w:val="20"/>
-                <w:szCs w:val="20"/>
-              </w:rPr>
-              <w:t>about</w:t>
-            </w:r>
-            <w:r>
-              <w:rPr>
-                <w:rFonts w:ascii="Times New Roman" w:hAnsi="Times New Roman" w:cs="Times New Roman"/>
-                <w:color w:val="000000" w:themeColor="text1"/>
-                <w:sz w:val="20"/>
-                <w:szCs w:val="20"/>
-              </w:rPr>
-              <w:t>.</w:t>
-            </w:r>
-          </w:p>
-          <w:p>
-            <w:pPr>
-              <w:pStyle w:val="ListParagraph"/>
-              <w:numPr>
-                <w:ilvl w:val="0"/>
-                <w:numId w:val="4"/>
-              </w:numPr>
-              <w:rPr>
-                <w:rFonts w:ascii="Times New Roman" w:hAnsi="Times New Roman" w:cs="Times New Roman"/>
-                <w:color w:val="000000" w:themeColor="text1"/>
-                <w:sz w:val="20"/>
-                <w:szCs w:val="20"/>
-              </w:rPr>
-            </w:pPr>
-            <w:r>
-              <w:rPr>
-                <w:rFonts w:ascii="Times New Roman" w:hAnsi="Times New Roman" w:cs="Times New Roman"/>
-                <w:b/>
-                <w:color w:val="000000" w:themeColor="text1"/>
-                <w:sz w:val="20"/>
-                <w:szCs w:val="20"/>
-              </w:rPr>
-              <w:t>Optional</w:t>
-            </w:r>
-          </w:p>
-          <w:p>
-            <w:pPr>
-              <w:pStyle w:val="ListParagraph"/>
-              <w:numPr>
-                <w:ilvl w:val="0"/>
-                <w:numId w:val="4"/>
-              </w:numPr>
-              <w:rPr>
-                <w:rFonts w:ascii="Times New Roman" w:hAnsi="Times New Roman" w:cs="Times New Roman"/>
-                <w:color w:val="000000" w:themeColor="text1"/>
-                <w:sz w:val="20"/>
-                <w:szCs w:val="20"/>
-              </w:rPr>
-            </w:pPr>
-            <w:r>
-              <w:rPr>
-                <w:rFonts w:ascii="Times New Roman" w:hAnsi="Times New Roman" w:cs="Times New Roman"/>
-                <w:b/>
-                <w:color w:val="000000" w:themeColor="text1"/>
-                <w:sz w:val="20"/>
-                <w:szCs w:val="20"/>
-              </w:rPr>
-              <w:t>Year &gt; 1916</w:t>
-            </w:r>
-          </w:p>
-          <w:p>
-            <w:pPr>
-              <w:pStyle w:val="ListParagraph"/>
-              <w:numPr>
-                <w:ilvl w:val="0"/>
-                <w:numId w:val="4"/>
-              </w:numPr>
-              <w:rPr>
-                <w:rFonts w:ascii="Times New Roman" w:hAnsi="Times New Roman" w:cs="Times New Roman"/>
-                <w:color w:val="000000" w:themeColor="text1"/>
-                <w:sz w:val="20"/>
-                <w:szCs w:val="20"/>
-              </w:rPr>
-            </w:pPr>
-            <w:r>
-              <w:rPr>
-                <w:rFonts w:ascii="Times New Roman" w:hAnsi="Times New Roman" w:cs="Times New Roman"/>
-                <w:b/>
-                <w:color w:val="000000" w:themeColor="text1"/>
-                <w:sz w:val="20"/>
-                <w:szCs w:val="20"/>
-              </w:rPr>
-              <w:t xml:space="preserve">&lt;= </w:t>
-            </w:r>
-            <w:r>
-              <w:rPr>
-                <w:rFonts w:ascii="Times New Roman" w:hAnsi="Times New Roman" w:cs="Times New Roman"/>
-                <w:b/>
-                <w:color w:val="000000" w:themeColor="text1"/>
-                <w:sz w:val="20"/>
-                <w:szCs w:val="20"/>
-              </w:rPr>
-              <w:t>MaxTime</w:t>
-            </w:r>
-          </w:p>
-        </w:tc>
-      </w:tr>
-      <w:tr>
-        <w:tc>
-          <w:tcPr>
-            <w:tcW w:w="1449" w:type="dxa"/>
-            <w:shd w:val="clear" w:color="auto" w:fill="auto"/>
-            <w:vAlign w:val="center"/>
-          </w:tcPr>
-          <w:p>
-            <w:pPr>
-              <w:pStyle w:val="ListParagraph"/>
-              <w:ind w:left="0"/>
-              <w:jc w:val="center"/>
-              <w:rPr>
-                <w:rFonts w:ascii="Times New Roman" w:hAnsi="Times New Roman" w:cs="Times New Roman"/>
-                <w:color w:val="000000" w:themeColor="text1"/>
-                <w:sz w:val="20"/>
-                <w:szCs w:val="20"/>
-              </w:rPr>
-            </w:pPr>
-            <w:r>
-              <w:rPr>
-                <w:rFonts w:ascii="Times New Roman" w:hAnsi="Times New Roman" w:cs="Times New Roman"/>
-                <w:color w:val="000000" w:themeColor="text1"/>
-                <w:sz w:val="20"/>
-                <w:szCs w:val="20"/>
-              </w:rPr>
-              <w:t>BODY</w:t>
-            </w:r>
-          </w:p>
-        </w:tc>
-        <w:tc>
-          <w:tcPr>
-            <w:tcW w:w="2291" w:type="dxa"/>
-            <w:shd w:val="clear" w:color="auto" w:fill="auto"/>
-            <w:vAlign w:val="center"/>
-          </w:tcPr>
-          <w:p>
-            <w:pPr>
-              <w:pStyle w:val="ListParagraph"/>
-              <w:ind w:left="0"/>
-              <w:rPr>
-                <w:rFonts w:ascii="Times New Roman" w:hAnsi="Times New Roman" w:cs="Times New Roman"/>
-                <w:b/>
-                <w:color w:val="000000" w:themeColor="text1"/>
-                <w:sz w:val="20"/>
-                <w:szCs w:val="20"/>
-              </w:rPr>
-            </w:pPr>
-            <w:r>
-              <w:rPr>
-                <w:rFonts w:ascii="Times New Roman" w:hAnsi="Times New Roman" w:cs="Times New Roman"/>
-                <w:b/>
-                <w:color w:val="000000" w:themeColor="text1"/>
-                <w:sz w:val="20"/>
-                <w:szCs w:val="20"/>
-              </w:rPr>
-              <w:t>MaxTime</w:t>
-            </w:r>
-          </w:p>
-        </w:tc>
-        <w:tc>
-          <w:tcPr>
-            <w:tcW w:w="1690" w:type="dxa"/>
-            <w:shd w:val="clear" w:color="auto" w:fill="auto"/>
-            <w:vAlign w:val="center"/>
-          </w:tcPr>
-          <w:p>
-            <w:pPr>
-              <w:pStyle w:val="ListParagraph"/>
-              <w:ind w:left="0"/>
-              <w:jc w:val="center"/>
-              <w:rPr>
-                <w:rFonts w:ascii="Times New Roman" w:hAnsi="Times New Roman" w:cs="Times New Roman"/>
-                <w:color w:val="000000" w:themeColor="text1"/>
-                <w:sz w:val="20"/>
-                <w:szCs w:val="20"/>
-              </w:rPr>
-            </w:pPr>
-            <w:r>
-              <w:rPr>
-                <w:rFonts w:ascii="Times New Roman" w:hAnsi="Times New Roman" w:cs="Times New Roman"/>
-                <w:color w:val="000000" w:themeColor="text1"/>
-                <w:sz w:val="20"/>
-                <w:szCs w:val="20"/>
-              </w:rPr>
-              <w:t>double</w:t>
-            </w:r>
-          </w:p>
-        </w:tc>
-        <w:tc>
-          <w:tcPr>
-            <w:tcW w:w="5485" w:type="dxa"/>
-            <w:shd w:val="clear" w:color="auto" w:fill="auto"/>
-          </w:tcPr>
-          <w:p>
-            <w:pPr>
-              <w:rPr>
-                <w:rFonts w:ascii="Times New Roman" w:hAnsi="Times New Roman" w:cs="Times New Roman"/>
-                <w:color w:val="000000" w:themeColor="text1"/>
-                <w:sz w:val="20"/>
-                <w:szCs w:val="20"/>
-              </w:rPr>
-            </w:pPr>
-            <w:r>
-              <w:rPr>
-                <w:rFonts w:ascii="Times New Roman" w:hAnsi="Times New Roman" w:cs="Times New Roman"/>
-                <w:color w:val="000000" w:themeColor="text1"/>
-                <w:sz w:val="20"/>
-                <w:szCs w:val="20"/>
-              </w:rPr>
-              <w:t xml:space="preserve">Time </w:t>
-            </w:r>
-            <w:r>
-              <w:rPr>
-                <w:rFonts w:ascii="Times New Roman" w:hAnsi="Times New Roman" w:cs="Times New Roman"/>
-                <w:color w:val="000000" w:themeColor="text1"/>
-                <w:sz w:val="20"/>
-                <w:szCs w:val="20"/>
-              </w:rPr>
-              <w:t>before</w:t>
-            </w:r>
-            <w:r>
-              <w:rPr>
-                <w:rFonts w:ascii="Times New Roman" w:hAnsi="Times New Roman" w:cs="Times New Roman"/>
-                <w:color w:val="000000" w:themeColor="text1"/>
-                <w:sz w:val="20"/>
-                <w:szCs w:val="20"/>
-              </w:rPr>
-              <w:t xml:space="preserve"> which experiment note was </w:t>
-            </w:r>
-            <w:r>
-              <w:rPr>
-                <w:rFonts w:ascii="Times New Roman" w:hAnsi="Times New Roman" w:cs="Times New Roman"/>
-                <w:color w:val="000000" w:themeColor="text1"/>
-                <w:sz w:val="20"/>
-                <w:szCs w:val="20"/>
-              </w:rPr>
-              <w:t>about</w:t>
-            </w:r>
-            <w:r>
-              <w:rPr>
-                <w:rFonts w:ascii="Times New Roman" w:hAnsi="Times New Roman" w:cs="Times New Roman"/>
-                <w:color w:val="000000" w:themeColor="text1"/>
-                <w:sz w:val="20"/>
-                <w:szCs w:val="20"/>
-              </w:rPr>
-              <w:t>.</w:t>
+              <w:t>Time before which experiment note was about.</w:t>
             </w:r>
           </w:p>
           <w:p>
@@ -17392,6 +17091,7 @@
                 <w:sz w:val="20"/>
                 <w:szCs w:val="20"/>
               </w:rPr>
+              <w:lastRenderedPageBreak/>
               <w:t>200</w:t>
             </w:r>
           </w:p>
@@ -18014,8 +17714,6 @@
                 <w:szCs w:val="20"/>
               </w:rPr>
             </w:pPr>
-            <w:bookmarkStart w:id="0" w:name="_GoBack"/>
-            <w:bookmarkEnd w:id="0"/>
           </w:p>
         </w:tc>
       </w:tr>

</xml_diff>

<commit_message>
- Added Time to Create.
</commit_message>
<xml_diff>
--- a/002 - DOCUMENT/API Documentation/Olives/Medical/api_endpoints_medical-experiment.docx
+++ b/002 - DOCUMENT/API Documentation/Olives/Medical/api_endpoints_medical-experiment.docx
@@ -4224,6 +4224,173 @@
       <w:tr>
         <w:tc>
           <w:tcPr>
+            <w:tcW w:w="1485" w:type="dxa"/>
+            <w:shd w:val="clear" w:color="auto" w:fill="auto"/>
+            <w:vAlign w:val="center"/>
+          </w:tcPr>
+          <w:p>
+            <w:pPr>
+              <w:pStyle w:val="ListParagraph"/>
+              <w:ind w:left="0"/>
+              <w:jc w:val="center"/>
+              <w:rPr>
+                <w:rFonts w:ascii="Times New Roman" w:hAnsi="Times New Roman" w:cs="Times New Roman"/>
+                <w:color w:val="000000" w:themeColor="text1"/>
+                <w:sz w:val="20"/>
+                <w:szCs w:val="20"/>
+              </w:rPr>
+            </w:pPr>
+            <w:r>
+              <w:rPr>
+                <w:rFonts w:ascii="Times New Roman" w:hAnsi="Times New Roman" w:cs="Times New Roman"/>
+                <w:color w:val="000000" w:themeColor="text1"/>
+                <w:sz w:val="20"/>
+                <w:szCs w:val="20"/>
+              </w:rPr>
+              <w:t>BODY</w:t>
+            </w:r>
+          </w:p>
+        </w:tc>
+        <w:tc>
+          <w:tcPr>
+            <w:tcW w:w="2382" w:type="dxa"/>
+            <w:shd w:val="clear" w:color="auto" w:fill="auto"/>
+            <w:vAlign w:val="center"/>
+          </w:tcPr>
+          <w:p>
+            <w:pPr>
+              <w:pStyle w:val="ListParagraph"/>
+              <w:ind w:left="0"/>
+              <w:rPr>
+                <w:rFonts w:ascii="Times New Roman" w:hAnsi="Times New Roman" w:cs="Times New Roman"/>
+                <w:b/>
+                <w:color w:val="000000" w:themeColor="text1"/>
+                <w:sz w:val="20"/>
+                <w:szCs w:val="20"/>
+              </w:rPr>
+            </w:pPr>
+            <w:r>
+              <w:rPr>
+                <w:rFonts w:ascii="Times New Roman" w:hAnsi="Times New Roman" w:cs="Times New Roman"/>
+                <w:b/>
+                <w:color w:val="000000" w:themeColor="text1"/>
+                <w:sz w:val="20"/>
+                <w:szCs w:val="20"/>
+              </w:rPr>
+              <w:t>Time</w:t>
+            </w:r>
+          </w:p>
+        </w:tc>
+        <w:tc>
+          <w:tcPr>
+            <w:tcW w:w="1242" w:type="dxa"/>
+            <w:shd w:val="clear" w:color="auto" w:fill="auto"/>
+            <w:vAlign w:val="center"/>
+          </w:tcPr>
+          <w:p>
+            <w:pPr>
+              <w:pStyle w:val="ListParagraph"/>
+              <w:ind w:left="0"/>
+              <w:jc w:val="center"/>
+              <w:rPr>
+                <w:rFonts w:ascii="Times New Roman" w:hAnsi="Times New Roman" w:cs="Times New Roman"/>
+                <w:color w:val="000000" w:themeColor="text1"/>
+                <w:sz w:val="20"/>
+                <w:szCs w:val="20"/>
+              </w:rPr>
+            </w:pPr>
+            <w:r>
+              <w:rPr>
+                <w:rFonts w:ascii="Times New Roman" w:hAnsi="Times New Roman" w:cs="Times New Roman"/>
+                <w:color w:val="000000" w:themeColor="text1"/>
+                <w:sz w:val="20"/>
+                <w:szCs w:val="20"/>
+              </w:rPr>
+              <w:t>double</w:t>
+            </w:r>
+          </w:p>
+        </w:tc>
+        <w:tc>
+          <w:tcPr>
+            <w:tcW w:w="5806" w:type="dxa"/>
+            <w:shd w:val="clear" w:color="auto" w:fill="auto"/>
+          </w:tcPr>
+          <w:p>
+            <w:pPr>
+              <w:rPr>
+                <w:rFonts w:ascii="Times New Roman" w:hAnsi="Times New Roman" w:cs="Times New Roman"/>
+                <w:color w:val="000000" w:themeColor="text1"/>
+                <w:sz w:val="20"/>
+                <w:szCs w:val="20"/>
+              </w:rPr>
+            </w:pPr>
+            <w:r>
+              <w:rPr>
+                <w:rFonts w:ascii="Times New Roman" w:hAnsi="Times New Roman" w:cs="Times New Roman"/>
+                <w:color w:val="000000" w:themeColor="text1"/>
+                <w:sz w:val="20"/>
+                <w:szCs w:val="20"/>
+              </w:rPr>
+              <w:t>Time when the experiment was done.</w:t>
+            </w:r>
+          </w:p>
+          <w:p>
+            <w:pPr>
+              <w:pStyle w:val="ListParagraph"/>
+              <w:numPr>
+                <w:ilvl w:val="0"/>
+                <w:numId w:val="4"/>
+              </w:numPr>
+              <w:rPr>
+                <w:rFonts w:ascii="Times New Roman" w:hAnsi="Times New Roman" w:cs="Times New Roman"/>
+                <w:color w:val="000000" w:themeColor="text1"/>
+                <w:sz w:val="20"/>
+                <w:szCs w:val="20"/>
+              </w:rPr>
+            </w:pPr>
+            <w:r>
+              <w:rPr>
+                <w:rFonts w:ascii="Times New Roman" w:hAnsi="Times New Roman" w:cs="Times New Roman"/>
+                <w:b/>
+                <w:color w:val="000000" w:themeColor="text1"/>
+                <w:sz w:val="20"/>
+                <w:szCs w:val="20"/>
+              </w:rPr>
+              <w:t>Required</w:t>
+            </w:r>
+          </w:p>
+          <w:p>
+            <w:pPr>
+              <w:pStyle w:val="ListParagraph"/>
+              <w:numPr>
+                <w:ilvl w:val="0"/>
+                <w:numId w:val="4"/>
+              </w:numPr>
+              <w:rPr>
+                <w:rFonts w:ascii="Times New Roman" w:hAnsi="Times New Roman" w:cs="Times New Roman"/>
+                <w:color w:val="000000" w:themeColor="text1"/>
+                <w:sz w:val="20"/>
+                <w:szCs w:val="20"/>
+              </w:rPr>
+            </w:pPr>
+            <w:r>
+              <w:rPr>
+                <w:rFonts w:ascii="Times New Roman" w:hAnsi="Times New Roman" w:cs="Times New Roman"/>
+                <w:b/>
+                <w:color w:val="000000" w:themeColor="text1"/>
+                <w:sz w:val="20"/>
+                <w:szCs w:val="20"/>
+              </w:rPr>
+              <w:t>Year &gt; 1916</w:t>
+            </w:r>
+            <w:bookmarkStart w:id="0" w:name="_GoBack"/>
+            <w:bookmarkEnd w:id="0"/>
+          </w:p>
+        </w:tc>
+      </w:tr>
+      <w:tr>
+        <w:tc>
+          <w:tcPr>
             <w:tcW w:w="10915" w:type="dxa"/>
             <w:gridSpan w:val="4"/>
             <w:shd w:val="clear" w:color="auto" w:fill="808080" w:themeFill="background1" w:themeFillShade="80"/>
@@ -5575,7 +5742,7 @@
                 <w:sz w:val="20"/>
                 <w:szCs w:val="20"/>
               </w:rPr>
-              <w:t xml:space="preserve">No email or password contained in request header. Front-end should redirect </w:t>
+              <w:t xml:space="preserve">No email or password contained in </w:t>
             </w:r>
             <w:r>
               <w:rPr>
@@ -5585,7 +5752,7 @@
                 <w:szCs w:val="20"/>
               </w:rPr>
               <w:lastRenderedPageBreak/>
-              <w:t>user to login page.</w:t>
+              <w:t>request header. Front-end should redirect user to login page.</w:t>
             </w:r>
           </w:p>
         </w:tc>
@@ -9679,6 +9846,7 @@
                 <w:sz w:val="20"/>
                 <w:szCs w:val="20"/>
               </w:rPr>
+              <w:lastRenderedPageBreak/>
               <w:t>401</w:t>
             </w:r>
           </w:p>
@@ -9881,7 +10049,6 @@
                 <w:sz w:val="20"/>
                 <w:szCs w:val="20"/>
               </w:rPr>
-              <w:lastRenderedPageBreak/>
               <w:t>403</w:t>
             </w:r>
           </w:p>
@@ -13215,6 +13382,7 @@
                 <w:sz w:val="20"/>
                 <w:szCs w:val="20"/>
               </w:rPr>
+              <w:lastRenderedPageBreak/>
               <w:t>There are 2 situations that this error code will be thrown back:</w:t>
             </w:r>
             <w:r>
@@ -13257,6 +13425,7 @@
                 <w:highlight w:val="white"/>
                 <w:lang w:val="vi-VN"/>
               </w:rPr>
+              <w:lastRenderedPageBreak/>
               <w:t>{</w:t>
             </w:r>
           </w:p>
@@ -13359,6 +13528,7 @@
                 <w:highlight w:val="white"/>
                 <w:lang w:val="vi-VN"/>
               </w:rPr>
+              <w:lastRenderedPageBreak/>
               <w:t>}</w:t>
             </w:r>
           </w:p>
@@ -13426,7 +13596,6 @@
                 <w:sz w:val="20"/>
                 <w:szCs w:val="20"/>
               </w:rPr>
-              <w:lastRenderedPageBreak/>
               <w:t>Patient creates medical record for another person. (Patient can only create medical record for him/herself)</w:t>
             </w:r>
             <w:r>
@@ -15360,8 +15529,6 @@
                 <w:szCs w:val="20"/>
               </w:rPr>
             </w:pPr>
-            <w:bookmarkStart w:id="0" w:name="_GoBack"/>
-            <w:bookmarkEnd w:id="0"/>
             <w:r>
               <w:rPr>
                 <w:rFonts w:ascii="Times New Roman" w:hAnsi="Times New Roman" w:cs="Times New Roman"/>
@@ -17091,7 +17258,6 @@
                 <w:sz w:val="20"/>
                 <w:szCs w:val="20"/>
               </w:rPr>
-              <w:lastRenderedPageBreak/>
               <w:t>200</w:t>
             </w:r>
           </w:p>

</xml_diff>